<commit_message>
Individual seller business seller account can update theire details
</commit_message>
<xml_diff>
--- a/backend-developer-question-answer/nodejs-part4-question-answer.docx
+++ b/backend-developer-question-answer/nodejs-part4-question-answer.docx
@@ -5833,10 +5833,16 @@
     <w:p>
       <w:pPr>
         <w:pStyle w:val="TextBody"/>
-        <w:rPr/>
-      </w:pPr>
-      <w:r>
-        <w:rPr/>
+        <w:rPr>
+          <w:b/>
+          <w:bCs/>
+        </w:rPr>
+      </w:pPr>
+      <w:r>
+        <w:rPr>
+          <w:b/>
+          <w:bCs/>
+        </w:rPr>
         <w:t>Q: How can you avoid callback hells?</w:t>
         <w:tab/>
       </w:r>
@@ -6401,7 +6407,7 @@
             <v:stroke joinstyle="miter"/>
             <v:path gradientshapeok="t" o:connecttype="rect"/>
           </v:shapetype>
-          <v:shape id="shape_0" stroked="f" style="position:absolute;margin-left:-27.4pt;margin-top:-27.4pt;width:546.3pt;height:269.4pt" type="shapetype_202">
+          <v:shape id="shape_0" stroked="f" style="position:absolute;margin-left:-27.35pt;margin-top:-27.35pt;width:546.25pt;height:269.35pt" type="shapetype_202">
             <v:wrap v:type="none"/>
             <v:fill on="false" detectmouseclick="t"/>
             <v:stroke color="#3465a4" joinstyle="round" endcap="flat"/>
@@ -7477,10 +7483,16 @@
     <w:p>
       <w:pPr>
         <w:pStyle w:val="TextBody"/>
-        <w:rPr/>
-      </w:pPr>
-      <w:r>
-        <w:rPr/>
+        <w:rPr>
+          <w:b/>
+          <w:bCs/>
+        </w:rPr>
+      </w:pPr>
+      <w:r>
+        <w:rPr>
+          <w:b/>
+          <w:bCs/>
+        </w:rPr>
         <w:t>Q: When should I use EventEmitter?</w:t>
         <w:tab/>
       </w:r>
@@ -7506,37 +7518,6 @@
           <w:iCs/>
         </w:rPr>
         <w:t>Whenever it makes sense for code to SUBSCRIBE to something rather than get a callback from something. The typical use case would be that there's multiple blocks of code in your application that may need to do something when an event happens.</w:t>
-      </w:r>
-    </w:p>
-    <w:p>
-      <w:pPr>
-        <w:pStyle w:val="TextBody"/>
-        <w:rPr>
-          <w:i/>
-          <w:iCs/>
-        </w:rPr>
-      </w:pPr>
-      <w:r>
-        <w:rPr>
-          <w:i/>
-          <w:iCs/>
-        </w:rPr>
-      </w:r>
-    </w:p>
-    <w:p>
-      <w:pPr>
-        <w:pStyle w:val="TextBody"/>
-        <w:rPr>
-          <w:i/>
-          <w:iCs/>
-        </w:rPr>
-      </w:pPr>
-      <w:r>
-        <w:rPr>
-          <w:i/>
-          <w:iCs/>
-        </w:rPr>
-        <w:t>For example, let's say you are creating a ticketing system. The common way to handle things might be like this:</w:t>
       </w:r>
     </w:p>
     <w:p>
@@ -7555,7 +7536,7 @@
             <w:i/>
             <w:iCs/>
           </w:rPr>
-          <w:t>https://stackoverflow.com/questions/38881170/when-should-i-use-eventemitter</w:t>
+          <w:t>https://nodejs.org/api/events.html</w:t>
         </w:r>
       </w:hyperlink>
     </w:p>
@@ -7577,10 +7558,102 @@
     <w:p>
       <w:pPr>
         <w:pStyle w:val="TextBody"/>
-        <w:rPr/>
-      </w:pPr>
-      <w:r>
-        <w:rPr/>
+        <w:rPr>
+          <w:i/>
+          <w:iCs/>
+        </w:rPr>
+      </w:pPr>
+      <w:r>
+        <w:rPr>
+          <w:i/>
+          <w:iCs/>
+        </w:rPr>
+      </w:r>
+    </w:p>
+    <w:p>
+      <w:pPr>
+        <w:pStyle w:val="TextBody"/>
+        <w:rPr>
+          <w:i/>
+          <w:iCs/>
+        </w:rPr>
+      </w:pPr>
+      <w:r>
+        <w:rPr>
+          <w:i/>
+          <w:iCs/>
+        </w:rPr>
+        <w:t>For example, let's say you are creating a ticketing system. The common way to handle things might be like this:</w:t>
+      </w:r>
+    </w:p>
+    <w:p>
+      <w:pPr>
+        <w:pStyle w:val="TextBody"/>
+        <w:rPr>
+          <w:rStyle w:val="InternetLink"/>
+          <w:i/>
+          <w:iCs/>
+        </w:rPr>
+      </w:pPr>
+      <w:hyperlink r:id="rId5">
+        <w:r>
+          <w:rPr>
+            <w:rStyle w:val="InternetLink"/>
+            <w:i/>
+            <w:iCs/>
+          </w:rPr>
+          <w:t>https://stacko</w:t>
+        </w:r>
+      </w:hyperlink>
+      <w:hyperlink r:id="rId6">
+        <w:r>
+          <w:rPr>
+            <w:rStyle w:val="InternetLink"/>
+            <w:i/>
+            <w:iCs/>
+          </w:rPr>
+          <w:t>e</w:t>
+        </w:r>
+      </w:hyperlink>
+      <w:hyperlink r:id="rId7">
+        <w:r>
+          <w:rPr>
+            <w:rStyle w:val="InternetLink"/>
+            <w:i/>
+            <w:iCs/>
+          </w:rPr>
+          <w:t>vrflow.com/questions/38881170/when-should-i-use-eventemitter</w:t>
+        </w:r>
+      </w:hyperlink>
+    </w:p>
+    <w:p>
+      <w:pPr>
+        <w:pStyle w:val="TextBody"/>
+        <w:rPr>
+          <w:i/>
+          <w:iCs/>
+        </w:rPr>
+      </w:pPr>
+      <w:r>
+        <w:rPr>
+          <w:i/>
+          <w:iCs/>
+        </w:rPr>
+      </w:r>
+    </w:p>
+    <w:p>
+      <w:pPr>
+        <w:pStyle w:val="TextBody"/>
+        <w:rPr>
+          <w:b/>
+          <w:bCs/>
+        </w:rPr>
+      </w:pPr>
+      <w:r>
+        <w:rPr>
+          <w:b/>
+          <w:bCs/>
+        </w:rPr>
         <w:t>Q: What is difference between synchronous and asynchronous method of fs module?</w:t>
         <w:tab/>
       </w:r>
@@ -7660,7 +7733,7 @@
         <w:pStyle w:val="TextBody"/>
         <w:rPr/>
       </w:pPr>
-      <w:hyperlink r:id="rId5">
+      <w:hyperlink r:id="rId8">
         <w:r>
           <w:rPr>
             <w:rStyle w:val="InternetLink"/>
@@ -7708,10 +7781,16 @@
     <w:p>
       <w:pPr>
         <w:pStyle w:val="TextBody"/>
-        <w:rPr/>
-      </w:pPr>
-      <w:r>
-        <w:rPr/>
+        <w:rPr>
+          <w:b/>
+          <w:bCs/>
+        </w:rPr>
+      </w:pPr>
+      <w:r>
+        <w:rPr>
+          <w:b/>
+          <w:bCs/>
+        </w:rPr>
         <w:t>Q: What are streams?</w:t>
         <w:tab/>
       </w:r>
@@ -8320,218 +8399,6 @@
     <w:p>
       <w:pPr>
         <w:pStyle w:val="TextBody"/>
-        <w:rPr/>
-      </w:pPr>
-      <w:r>
-        <w:rPr/>
-        <w:t>Q: How to use Buffer in Node.js?</w:t>
-        <w:tab/>
-      </w:r>
-    </w:p>
-    <w:p>
-      <w:pPr>
-        <w:pStyle w:val="TextBody"/>
-        <w:rPr>
-          <w:i/>
-          <w:iCs/>
-        </w:rPr>
-      </w:pPr>
-      <w:r>
-        <w:rPr/>
-        <w:t xml:space="preserve"> </w:t>
-      </w:r>
-      <w:r>
-        <w:rPr>
-          <w:i/>
-          <w:iCs/>
-        </w:rPr>
-        <w:t>31</w:t>
-      </w:r>
-    </w:p>
-    <w:p>
-      <w:pPr>
-        <w:pStyle w:val="TextBody"/>
-        <w:rPr>
-          <w:i/>
-          <w:iCs/>
-        </w:rPr>
-      </w:pPr>
-      <w:r>
-        <w:rPr>
-          <w:i/>
-          <w:iCs/>
-        </w:rPr>
-        <w:t>down vote</w:t>
-      </w:r>
-    </w:p>
-    <w:p>
-      <w:pPr>
-        <w:pStyle w:val="TextBody"/>
-        <w:rPr>
-          <w:i/>
-          <w:iCs/>
-        </w:rPr>
-      </w:pPr>
-      <w:r>
-        <w:rPr>
-          <w:i/>
-          <w:iCs/>
-        </w:rPr>
-        <w:t>accepted</w:t>
-      </w:r>
-    </w:p>
-    <w:p>
-      <w:pPr>
-        <w:pStyle w:val="TextBody"/>
-        <w:rPr>
-          <w:i/>
-          <w:iCs/>
-        </w:rPr>
-      </w:pPr>
-      <w:r>
-        <w:rPr>
-          <w:i/>
-          <w:iCs/>
-        </w:rPr>
-        <w:t>A Buffer is a chunk of memory, just like you would have it in C/C++. You can interpret this memory as an array of integer or floating point numbers of various lengths, or as a binary string. Unlike higher-level data structures like arrays, a buffer is not resizable.</w:t>
-      </w:r>
-    </w:p>
-    <w:p>
-      <w:pPr>
-        <w:pStyle w:val="TextBody"/>
-        <w:rPr/>
-      </w:pPr>
-      <w:r>
-        <w:rPr/>
-      </w:r>
-    </w:p>
-    <w:p>
-      <w:pPr>
-        <w:pStyle w:val="TextBody"/>
-        <w:rPr>
-          <w:i/>
-          <w:iCs/>
-        </w:rPr>
-      </w:pPr>
-      <w:r>
-        <w:rPr>
-          <w:i/>
-          <w:iCs/>
-        </w:rPr>
-        <w:t>It corresponds roughly to:</w:t>
-      </w:r>
-    </w:p>
-    <w:p>
-      <w:pPr>
-        <w:pStyle w:val="TextBody"/>
-        <w:rPr/>
-      </w:pPr>
-      <w:r>
-        <w:rPr/>
-      </w:r>
-    </w:p>
-    <w:p>
-      <w:pPr>
-        <w:pStyle w:val="TextBody"/>
-        <w:rPr>
-          <w:i/>
-          <w:iCs/>
-        </w:rPr>
-      </w:pPr>
-      <w:r>
-        <w:rPr>
-          <w:i/>
-          <w:iCs/>
-        </w:rPr>
-        <w:t>char* or char[] in C/C++</w:t>
-      </w:r>
-    </w:p>
-    <w:p>
-      <w:pPr>
-        <w:pStyle w:val="TextBody"/>
-        <w:rPr>
-          <w:i/>
-          <w:iCs/>
-        </w:rPr>
-      </w:pPr>
-      <w:r>
-        <w:rPr>
-          <w:i/>
-          <w:iCs/>
-        </w:rPr>
-        <w:t>byte[] in Java</w:t>
-      </w:r>
-    </w:p>
-    <w:p>
-      <w:pPr>
-        <w:pStyle w:val="TextBody"/>
-        <w:rPr>
-          <w:i/>
-          <w:iCs/>
-        </w:rPr>
-      </w:pPr>
-      <w:r>
-        <w:rPr>
-          <w:i/>
-          <w:iCs/>
-        </w:rPr>
-        <w:t>A mutable bytes or a non-resizable bytearray in Python</w:t>
-      </w:r>
-    </w:p>
-    <w:p>
-      <w:pPr>
-        <w:pStyle w:val="TextBody"/>
-        <w:rPr/>
-      </w:pPr>
-      <w:r>
-        <w:rPr/>
-      </w:r>
-    </w:p>
-    <w:p>
-      <w:pPr>
-        <w:pStyle w:val="TextBody"/>
-        <w:rPr/>
-      </w:pPr>
-      <w:r>
-        <w:rPr/>
-      </w:r>
-    </w:p>
-    <w:p>
-      <w:pPr>
-        <w:pStyle w:val="TextBody"/>
-        <w:rPr/>
-      </w:pPr>
-      <w:r>
-        <w:rPr>
-          <w:i/>
-          <w:iCs/>
-        </w:rPr>
-        <w:t>Strings in php if they were mutable</w:t>
-      </w:r>
-      <w:r>
-        <w:rPr/>
-        <w:tab/>
-        <w:t xml:space="preserve"> </w:t>
-        <w:tab/>
-      </w:r>
-    </w:p>
-    <w:p>
-      <w:pPr>
-        <w:pStyle w:val="TextBody"/>
-        <w:rPr/>
-      </w:pPr>
-      <w:r>
-        <w:rPr/>
-        <w:t xml:space="preserve"> </w:t>
-      </w:r>
-      <w:r>
-        <w:rPr/>
-        <w:tab/>
-      </w:r>
-    </w:p>
-    <w:p>
-      <w:pPr>
-        <w:pStyle w:val="TextBody"/>
         <w:rPr>
           <w:b/>
           <w:bCs/>
@@ -8542,7 +8409,7 @@
           <w:b/>
           <w:bCs/>
         </w:rPr>
-        <w:t>Q: What is Chaining in Node?</w:t>
+        <w:t>Q: How to use Buffer in Node.js?</w:t>
         <w:tab/>
       </w:r>
     </w:p>
@@ -8563,16 +8430,291 @@
           <w:i/>
           <w:iCs/>
         </w:rPr>
-        <w:t>Node.js Streams, Pipe and chaining. Posted on December 7, 2015 January 1, 2016 by Naeem. A stream is an abstract interface implemented by various objects in Node.js. Due to asynchronous and event driven nature Node.js is very good at handling I/O bound tasks/streams, streams are actually unix pipes</w:t>
-      </w:r>
-    </w:p>
-    <w:p>
-      <w:pPr>
-        <w:pStyle w:val="TextBody"/>
-        <w:rPr/>
-      </w:pPr>
-      <w:r>
-        <w:rPr/>
+        <w:t>31</w:t>
+      </w:r>
+    </w:p>
+    <w:p>
+      <w:pPr>
+        <w:pStyle w:val="TextBody"/>
+        <w:rPr>
+          <w:i/>
+          <w:iCs/>
+        </w:rPr>
+      </w:pPr>
+      <w:r>
+        <w:rPr>
+          <w:i/>
+          <w:iCs/>
+        </w:rPr>
+        <w:t>down vote</w:t>
+      </w:r>
+    </w:p>
+    <w:p>
+      <w:pPr>
+        <w:pStyle w:val="TextBody"/>
+        <w:rPr>
+          <w:i/>
+          <w:iCs/>
+        </w:rPr>
+      </w:pPr>
+      <w:r>
+        <w:rPr>
+          <w:i/>
+          <w:iCs/>
+        </w:rPr>
+        <w:t>accepted</w:t>
+      </w:r>
+    </w:p>
+    <w:p>
+      <w:pPr>
+        <w:pStyle w:val="TextBody"/>
+        <w:rPr>
+          <w:i/>
+          <w:iCs/>
+        </w:rPr>
+      </w:pPr>
+      <w:r>
+        <w:rPr>
+          <w:i/>
+          <w:iCs/>
+        </w:rPr>
+        <w:t>A Buffer is a chunk of memory, just like you would have it in C/C++. You can interpret this memory as an array of integer or floating point numbers of various lengths, or as a binary string. Unlike higher-level data structures like arrays, a buffer is not resizable.</w:t>
+      </w:r>
+    </w:p>
+    <w:p>
+      <w:pPr>
+        <w:pStyle w:val="TextBody"/>
+        <w:rPr/>
+      </w:pPr>
+      <w:r>
+        <w:rPr/>
+      </w:r>
+    </w:p>
+    <w:p>
+      <w:pPr>
+        <w:pStyle w:val="TextBody"/>
+        <w:rPr/>
+      </w:pPr>
+      <w:r>
+        <w:rPr/>
+        <w:t>onst buf = Buffer.from('hello world', 'ascii');</w:t>
+      </w:r>
+    </w:p>
+    <w:p>
+      <w:pPr>
+        <w:pStyle w:val="TextBody"/>
+        <w:rPr/>
+      </w:pPr>
+      <w:r>
+        <w:rPr/>
+      </w:r>
+    </w:p>
+    <w:p>
+      <w:pPr>
+        <w:pStyle w:val="TextBody"/>
+        <w:rPr/>
+      </w:pPr>
+      <w:r>
+        <w:rPr/>
+        <w:t>console.log(buf.toString('hex'));</w:t>
+      </w:r>
+    </w:p>
+    <w:p>
+      <w:pPr>
+        <w:pStyle w:val="TextBody"/>
+        <w:rPr/>
+      </w:pPr>
+      <w:r>
+        <w:rPr/>
+        <w:t>// Prints: 68656c6c6f20776f726c64</w:t>
+      </w:r>
+    </w:p>
+    <w:p>
+      <w:pPr>
+        <w:pStyle w:val="TextBody"/>
+        <w:rPr/>
+      </w:pPr>
+      <w:r>
+        <w:rPr/>
+        <w:t>console.log(buf.toString('base64'));</w:t>
+      </w:r>
+    </w:p>
+    <w:p>
+      <w:pPr>
+        <w:pStyle w:val="TextBody"/>
+        <w:rPr/>
+      </w:pPr>
+      <w:r>
+        <w:rPr/>
+        <w:t>// Prints: aGVsbG8gd29ybGQ=</w:t>
+      </w:r>
+    </w:p>
+    <w:p>
+      <w:pPr>
+        <w:pStyle w:val="TextBody"/>
+        <w:rPr/>
+      </w:pPr>
+      <w:r>
+        <w:rPr/>
+      </w:r>
+    </w:p>
+    <w:p>
+      <w:pPr>
+        <w:pStyle w:val="TextBody"/>
+        <w:rPr/>
+      </w:pPr>
+      <w:r>
+        <w:rPr/>
+        <w:t>console.log(Buffer.from('fhqwhgads', 'ascii'));</w:t>
+      </w:r>
+    </w:p>
+    <w:p>
+      <w:pPr>
+        <w:pStyle w:val="TextBody"/>
+        <w:rPr/>
+      </w:pPr>
+      <w:r>
+        <w:rPr/>
+        <w:t>// Prints: &lt;Buffer 66 68 71 77 68 67 61 64 73&gt;</w:t>
+      </w:r>
+    </w:p>
+    <w:p>
+      <w:pPr>
+        <w:pStyle w:val="TextBody"/>
+        <w:rPr/>
+      </w:pPr>
+      <w:r>
+        <w:rPr/>
+        <w:t>console.log(Buffer.from('fhqwhgads', 'utf16le'));</w:t>
+      </w:r>
+    </w:p>
+    <w:p>
+      <w:pPr>
+        <w:pStyle w:val="TextBody"/>
+        <w:rPr/>
+      </w:pPr>
+      <w:r>
+        <w:rPr/>
+        <w:t>// Prints: &lt;Buffer 66 00 68 00 71 00 77 00 68 00 67 00 61 00 64 00 73 00&gt;</w:t>
+      </w:r>
+    </w:p>
+    <w:p>
+      <w:pPr>
+        <w:pStyle w:val="TextBody"/>
+        <w:rPr/>
+      </w:pPr>
+      <w:r>
+        <w:rPr/>
+      </w:r>
+    </w:p>
+    <w:p>
+      <w:pPr>
+        <w:pStyle w:val="TextBody"/>
+        <w:rPr>
+          <w:i/>
+          <w:iCs/>
+        </w:rPr>
+      </w:pPr>
+      <w:r>
+        <w:rPr>
+          <w:i/>
+          <w:iCs/>
+        </w:rPr>
+        <w:t>It corresponds roughly to:</w:t>
+      </w:r>
+    </w:p>
+    <w:p>
+      <w:pPr>
+        <w:pStyle w:val="TextBody"/>
+        <w:rPr/>
+      </w:pPr>
+      <w:r>
+        <w:rPr/>
+      </w:r>
+    </w:p>
+    <w:p>
+      <w:pPr>
+        <w:pStyle w:val="TextBody"/>
+        <w:rPr>
+          <w:i/>
+          <w:iCs/>
+        </w:rPr>
+      </w:pPr>
+      <w:r>
+        <w:rPr>
+          <w:i/>
+          <w:iCs/>
+        </w:rPr>
+        <w:t>char* or char[] in C/C++</w:t>
+      </w:r>
+    </w:p>
+    <w:p>
+      <w:pPr>
+        <w:pStyle w:val="TextBody"/>
+        <w:rPr>
+          <w:i/>
+          <w:iCs/>
+        </w:rPr>
+      </w:pPr>
+      <w:r>
+        <w:rPr>
+          <w:i/>
+          <w:iCs/>
+        </w:rPr>
+        <w:t>byte[] in Java</w:t>
+      </w:r>
+    </w:p>
+    <w:p>
+      <w:pPr>
+        <w:pStyle w:val="TextBody"/>
+        <w:rPr>
+          <w:i/>
+          <w:iCs/>
+        </w:rPr>
+      </w:pPr>
+      <w:r>
+        <w:rPr>
+          <w:i/>
+          <w:iCs/>
+        </w:rPr>
+        <w:t>A mutable bytes or a non-resizable bytearray in Python</w:t>
+      </w:r>
+    </w:p>
+    <w:p>
+      <w:pPr>
+        <w:pStyle w:val="TextBody"/>
+        <w:rPr/>
+      </w:pPr>
+      <w:r>
+        <w:rPr/>
+      </w:r>
+    </w:p>
+    <w:p>
+      <w:pPr>
+        <w:pStyle w:val="TextBody"/>
+        <w:rPr/>
+      </w:pPr>
+      <w:r>
+        <w:rPr/>
+      </w:r>
+    </w:p>
+    <w:p>
+      <w:pPr>
+        <w:pStyle w:val="TextBody"/>
+        <w:rPr/>
+      </w:pPr>
+      <w:r>
+        <w:rPr>
+          <w:i/>
+          <w:iCs/>
+        </w:rPr>
+        <w:t>Strings in php if they were mutable</w:t>
+      </w:r>
+      <w:r>
+        <w:rPr/>
+        <w:tab/>
+        <w:t xml:space="preserve"> </w:t>
+        <w:tab/>
       </w:r>
     </w:p>
     <w:p>
@@ -8602,7 +8744,7 @@
           <w:b/>
           <w:bCs/>
         </w:rPr>
-        <w:t>Q: What are the global objects of Node.js?</w:t>
+        <w:t>Q: What is Chaining in Node?</w:t>
         <w:tab/>
       </w:r>
     </w:p>
@@ -8623,7 +8765,16 @@
           <w:i/>
           <w:iCs/>
         </w:rPr>
-        <w:t>Node.js - Global Objects. Node.js global objects are global in nature and they are available in all modules. We do not need to include these objects in our application, rather we can use them directly. These objects are modules, functions, strings and object itself as explained below.</w:t>
+        <w:t>Node.js Streams, Pipe and chaining. Posted on December 7, 2015 January 1, 2016 by Naeem. A stream is an abstract interface implemented by various objects in Node.js. Due to asynchronous and event driven nature Node.js is very good at handling I/O bound tasks/streams, streams are actually unix pipes</w:t>
+      </w:r>
+    </w:p>
+    <w:p>
+      <w:pPr>
+        <w:pStyle w:val="TextBody"/>
+        <w:rPr/>
+      </w:pPr>
+      <w:r>
+        <w:rPr/>
       </w:r>
     </w:p>
     <w:p>
@@ -8653,7 +8804,7 @@
           <w:b/>
           <w:bCs/>
         </w:rPr>
-        <w:t>Q: Explain how does Node.js work?</w:t>
+        <w:t>Q: What are the global objects of Node.js?</w:t>
         <w:tab/>
       </w:r>
     </w:p>
@@ -8674,23 +8825,7 @@
           <w:i/>
           <w:iCs/>
         </w:rPr>
-        <w:t>Node.js® is a JavaScript runtime built on Chrome's V8 JavaScript engine. Node.js uses an event-driven, non-blocking I/O model that makes it lightweight and efficient. Node.js' package ecosystem, npm, is the</w:t>
-      </w:r>
-      <w:bookmarkStart w:id="0" w:name="__DdeLink__1441_261649576"/>
-      <w:r>
-        <w:rPr>
-          <w:i/>
-          <w:iCs/>
-        </w:rPr>
-        <w:t xml:space="preserve"> largest ecosystem of open source libraries in the world</w:t>
-      </w:r>
-      <w:bookmarkEnd w:id="0"/>
-      <w:r>
-        <w:rPr>
-          <w:i/>
-          <w:iCs/>
-        </w:rPr>
-        <w:t>.</w:t>
+        <w:t>Node.js - Global Objects. Node.js global objects are global in nature and they are available in all modules. We do not need to include these objects in our application, rather we can use them directly. These objects are modules, functions, strings and object itself as explained below.</w:t>
       </w:r>
     </w:p>
     <w:p>
@@ -8710,48 +8845,115 @@
     <w:p>
       <w:pPr>
         <w:pStyle w:val="TextBody"/>
-        <w:rPr/>
-      </w:pPr>
-      <w:r>
-        <w:rPr/>
-        <w:t>Q: How does Node.js handle child threads?</w:t>
-        <w:tab/>
-      </w:r>
-    </w:p>
-    <w:p>
-      <w:pPr>
-        <w:pStyle w:val="TextBody"/>
-        <w:rPr/>
-      </w:pPr>
-      <w:r>
-        <w:rPr/>
-        <w:t>https://nodejs.org/dist/latest-v8.x/docs/api/cluster.html#cluster_cluster</w:t>
-      </w:r>
-    </w:p>
-    <w:p>
-      <w:pPr>
-        <w:pStyle w:val="TextBody"/>
-        <w:rPr/>
-      </w:pPr>
-      <w:r>
-        <w:rPr/>
-        <w:t xml:space="preserve"> </w:t>
-      </w:r>
-      <w:r>
-        <w:rPr/>
-        <w:tab/>
-      </w:r>
-    </w:p>
-    <w:p>
-      <w:pPr>
-        <w:pStyle w:val="TextBody"/>
-        <w:rPr/>
-      </w:pPr>
-      <w:r>
         <w:rPr>
           <w:b/>
           <w:bCs/>
         </w:rPr>
+      </w:pPr>
+      <w:r>
+        <w:rPr>
+          <w:b/>
+          <w:bCs/>
+        </w:rPr>
+        <w:t>Q: Explain how does Node.js work?</w:t>
+        <w:tab/>
+      </w:r>
+    </w:p>
+    <w:p>
+      <w:pPr>
+        <w:pStyle w:val="TextBody"/>
+        <w:rPr>
+          <w:i/>
+          <w:iCs/>
+        </w:rPr>
+      </w:pPr>
+      <w:r>
+        <w:rPr/>
+        <w:t xml:space="preserve"> </w:t>
+      </w:r>
+      <w:r>
+        <w:rPr>
+          <w:i/>
+          <w:iCs/>
+        </w:rPr>
+        <w:t>Node.js® is a JavaScript runtime built on Chrome's V8 JavaScript engine. Node.js uses an event-driven, non-blocking I/O model that makes it lightweight and efficient. Node.js' package ecosystem, npm, is the</w:t>
+      </w:r>
+      <w:bookmarkStart w:id="0" w:name="__DdeLink__1441_261649576"/>
+      <w:r>
+        <w:rPr>
+          <w:i/>
+          <w:iCs/>
+        </w:rPr>
+        <w:t xml:space="preserve"> largest ecosystem of open source libraries in the world</w:t>
+      </w:r>
+      <w:bookmarkEnd w:id="0"/>
+      <w:r>
+        <w:rPr>
+          <w:i/>
+          <w:iCs/>
+        </w:rPr>
+        <w:t>.</w:t>
+      </w:r>
+    </w:p>
+    <w:p>
+      <w:pPr>
+        <w:pStyle w:val="TextBody"/>
+        <w:rPr/>
+      </w:pPr>
+      <w:r>
+        <w:rPr/>
+        <w:t xml:space="preserve"> </w:t>
+      </w:r>
+      <w:r>
+        <w:rPr/>
+        <w:tab/>
+      </w:r>
+    </w:p>
+    <w:p>
+      <w:pPr>
+        <w:pStyle w:val="TextBody"/>
+        <w:rPr/>
+      </w:pPr>
+      <w:r>
+        <w:rPr/>
+        <w:t>Q: How does Node.js handle child threads?</w:t>
+        <w:tab/>
+      </w:r>
+    </w:p>
+    <w:p>
+      <w:pPr>
+        <w:pStyle w:val="TextBody"/>
+        <w:rPr/>
+      </w:pPr>
+      <w:r>
+        <w:rPr/>
+        <w:t>https://nodejs.org/dist/latest-v8.x/docs/api/cluster.html#cluster_cluster</w:t>
+      </w:r>
+    </w:p>
+    <w:p>
+      <w:pPr>
+        <w:pStyle w:val="TextBody"/>
+        <w:rPr/>
+      </w:pPr>
+      <w:r>
+        <w:rPr/>
+        <w:t xml:space="preserve"> </w:t>
+      </w:r>
+      <w:r>
+        <w:rPr/>
+        <w:tab/>
+      </w:r>
+    </w:p>
+    <w:p>
+      <w:pPr>
+        <w:pStyle w:val="TextBody"/>
+        <w:rPr/>
+      </w:pPr>
+      <w:r>
+        <w:rPr>
+          <w:b/>
+          <w:bCs/>
+        </w:rPr>
         <w:t>Q: How can you listen on port 80 with Node?</w:t>
       </w:r>
       <w:r>
@@ -8787,7 +8989,7 @@
         <w:rPr/>
         <w:t xml:space="preserve"> </w:t>
       </w:r>
-      <w:hyperlink r:id="rId6">
+      <w:hyperlink r:id="rId9">
         <w:r>
           <w:rPr>
             <w:rStyle w:val="InternetLink"/>
@@ -9071,7 +9273,7 @@
           <w:iCs/>
         </w:rPr>
       </w:pPr>
-      <w:hyperlink r:id="rId7">
+      <w:hyperlink r:id="rId10">
         <w:r>
           <w:rPr>
             <w:rStyle w:val="InternetLink"/>
@@ -9244,7 +9446,7 @@
         <w:rPr/>
         <w:t xml:space="preserve"> </w:t>
       </w:r>
-      <w:hyperlink r:id="rId8">
+      <w:hyperlink r:id="rId11">
         <w:r>
           <w:rPr>
             <w:rStyle w:val="InternetLink"/>
@@ -10375,7 +10577,7 @@
           <w:rStyle w:val="InternetLink"/>
         </w:rPr>
       </w:pPr>
-      <w:hyperlink r:id="rId9">
+      <w:hyperlink r:id="rId12">
         <w:r>
           <w:rPr>
             <w:rStyle w:val="InternetLink"/>
@@ -10406,184 +10608,343 @@
       </w:pPr>
       <w:r>
         <w:rPr/>
+      </w:r>
+      <w:r>
         <w:pict>
-          <v:shape id="shape_0" stroked="f" style="position:absolute;margin-left:-4.7pt;margin-top:-6.3pt;width:507.9pt;height:340.4pt" type="shapetype_202">
+          <v:rect fillcolor="#FFFFFF" stroked="f" strokeweight="0pt" style="position:absolute;width:507.9pt;height:340.4pt;mso-wrap-distance-left:9pt;mso-wrap-distance-right:9pt;mso-wrap-distance-top:0pt;mso-wrap-distance-bottom:0pt;margin-top:-6.3pt;margin-left:-4.7pt">
             <v:textbox>
               <w:txbxContent>
                 <w:p>
-                  <w:pPr/>
+                  <w:pPr>
+                    <w:pStyle w:val="FrameContents"/>
+                    <w:rPr/>
+                  </w:pPr>
                   <w:r>
                     <w:rPr/>
                     <w:t>{</w:t>
                   </w:r>
                 </w:p>
                 <w:p>
-                  <w:pPr/>
-                  <w:r>
+                  <w:pPr>
+                    <w:pStyle w:val="FrameContents"/>
                     <w:rPr/>
-                    <w:t xml:space="preserve">    "development": {</w:t>
-                  </w:r>
-                </w:p>
-                <w:p>
-                  <w:pPr/>
+                  </w:pPr>
                   <w:r>
                     <w:rPr/>
-                    <w:t xml:space="preserve">        "config_id": "development",</w:t>
-                  </w:r>
-                </w:p>
-                <w:p>
-                  <w:pPr/>
+                    <w:t xml:space="preserve">    </w:t>
+                  </w:r>
                   <w:r>
                     <w:rPr/>
-                    <w:t xml:space="preserve">        "app_name": "my app",</w:t>
-                  </w:r>
-                </w:p>
-                <w:p>
-                  <w:pPr/>
-                  <w:r>
+                    <w:t>"development": {</w:t>
+                  </w:r>
+                </w:p>
+                <w:p>
+                  <w:pPr>
+                    <w:pStyle w:val="FrameContents"/>
                     <w:rPr/>
-                    <w:t xml:space="preserve">        "app_desc": "my app desc",</w:t>
-                  </w:r>
-                </w:p>
-                <w:p>
-                  <w:pPr/>
+                  </w:pPr>
                   <w:r>
                     <w:rPr/>
-                    <w:t xml:space="preserve">        "node_port": 3000,</w:t>
-                  </w:r>
-                </w:p>
-                <w:p>
-                  <w:pPr/>
+                    <w:t xml:space="preserve">        </w:t>
+                  </w:r>
                   <w:r>
                     <w:rPr/>
-                    <w:t xml:space="preserve">        "json_indentation": 4,</w:t>
-                  </w:r>
-                </w:p>
-                <w:p>
-                  <w:pPr/>
-                  <w:r>
+                    <w:t>"config_id": "development",</w:t>
+                  </w:r>
+                </w:p>
+                <w:p>
+                  <w:pPr>
+                    <w:pStyle w:val="FrameContents"/>
                     <w:rPr/>
-                    <w:t xml:space="preserve">        "database": "my-app-db-dev"</w:t>
-                  </w:r>
-                </w:p>
-                <w:p>
-                  <w:pPr/>
+                  </w:pPr>
                   <w:r>
                     <w:rPr/>
-                    <w:t xml:space="preserve">    },</w:t>
-                  </w:r>
-                </w:p>
-                <w:p>
-                  <w:pPr/>
+                    <w:t xml:space="preserve">        </w:t>
+                  </w:r>
                   <w:r>
                     <w:rPr/>
-                    <w:t xml:space="preserve">    "testing": {</w:t>
-                  </w:r>
-                </w:p>
-                <w:p>
-                  <w:pPr/>
-                  <w:r>
+                    <w:t>"app_name": "my app",</w:t>
+                  </w:r>
+                </w:p>
+                <w:p>
+                  <w:pPr>
+                    <w:pStyle w:val="FrameContents"/>
                     <w:rPr/>
-                    <w:t xml:space="preserve">        "config_id": "testing",</w:t>
-                  </w:r>
-                </w:p>
-                <w:p>
-                  <w:pPr/>
+                  </w:pPr>
                   <w:r>
                     <w:rPr/>
-                    <w:t xml:space="preserve">        "database": "my-app-db-test"</w:t>
-                  </w:r>
-                </w:p>
-                <w:p>
-                  <w:pPr/>
+                    <w:t xml:space="preserve">        </w:t>
+                  </w:r>
                   <w:r>
                     <w:rPr/>
-                    <w:t xml:space="preserve">    },</w:t>
-                  </w:r>
-                </w:p>
-                <w:p>
-                  <w:pPr/>
-                  <w:r>
+                    <w:t>"app_desc": "my app desc",</w:t>
+                  </w:r>
+                </w:p>
+                <w:p>
+                  <w:pPr>
+                    <w:pStyle w:val="FrameContents"/>
                     <w:rPr/>
-                    <w:t xml:space="preserve">    "staging": {</w:t>
-                  </w:r>
-                </w:p>
-                <w:p>
-                  <w:pPr/>
+                  </w:pPr>
                   <w:r>
                     <w:rPr/>
-                    <w:t xml:space="preserve">        "config_id": "staging",</w:t>
-                  </w:r>
-                </w:p>
-                <w:p>
-                  <w:pPr/>
+                    <w:t xml:space="preserve">        </w:t>
+                  </w:r>
                   <w:r>
                     <w:rPr/>
-                    <w:t xml:space="preserve">        "node_port": 8080,</w:t>
-                  </w:r>
-                </w:p>
-                <w:p>
-                  <w:pPr/>
-                  <w:r>
+                    <w:t>"node_port": 3000,</w:t>
+                  </w:r>
+                </w:p>
+                <w:p>
+                  <w:pPr>
+                    <w:pStyle w:val="FrameContents"/>
                     <w:rPr/>
-                    <w:t xml:space="preserve">        "database": "my-app-db-stag"</w:t>
-                  </w:r>
-                </w:p>
-                <w:p>
-                  <w:pPr/>
+                  </w:pPr>
                   <w:r>
                     <w:rPr/>
-                    <w:t xml:space="preserve">    },</w:t>
-                  </w:r>
-                </w:p>
-                <w:p>
-                  <w:pPr/>
+                    <w:t xml:space="preserve">        </w:t>
+                  </w:r>
                   <w:r>
                     <w:rPr/>
-                    <w:t xml:space="preserve">    "production": {</w:t>
-                  </w:r>
-                </w:p>
-                <w:p>
-                  <w:pPr/>
-                  <w:r>
+                    <w:t>"json_indentation": 4,</w:t>
+                  </w:r>
+                </w:p>
+                <w:p>
+                  <w:pPr>
+                    <w:pStyle w:val="FrameContents"/>
                     <w:rPr/>
-                    <w:t xml:space="preserve">        "config_id": "production",</w:t>
-                  </w:r>
-                </w:p>
-                <w:p>
-                  <w:pPr/>
+                  </w:pPr>
                   <w:r>
                     <w:rPr/>
-                    <w:t xml:space="preserve">        "node_port": 8080,</w:t>
-                  </w:r>
-                </w:p>
-                <w:p>
-                  <w:pPr/>
+                    <w:t xml:space="preserve">        </w:t>
+                  </w:r>
                   <w:r>
                     <w:rPr/>
-                    <w:t xml:space="preserve">        "database": "my-app-db-prod"</w:t>
-                  </w:r>
-                </w:p>
-                <w:p>
-                  <w:pPr/>
-                  <w:r>
+                    <w:t>"database": "my-app-db-dev"</w:t>
+                  </w:r>
+                </w:p>
+                <w:p>
+                  <w:pPr>
+                    <w:pStyle w:val="FrameContents"/>
                     <w:rPr/>
-                    <w:t xml:space="preserve">    }</w:t>
-                  </w:r>
-                </w:p>
-                <w:p>
-                  <w:pPr/>
+                  </w:pPr>
+                  <w:r>
+                    <w:rPr/>
+                    <w:t xml:space="preserve">    </w:t>
+                  </w:r>
+                  <w:r>
+                    <w:rPr/>
+                    <w:t>},</w:t>
+                  </w:r>
+                </w:p>
+                <w:p>
+                  <w:pPr>
+                    <w:pStyle w:val="FrameContents"/>
+                    <w:rPr/>
+                  </w:pPr>
+                  <w:r>
+                    <w:rPr/>
+                    <w:t xml:space="preserve">    </w:t>
+                  </w:r>
+                  <w:r>
+                    <w:rPr/>
+                    <w:t>"testing": {</w:t>
+                  </w:r>
+                </w:p>
+                <w:p>
+                  <w:pPr>
+                    <w:pStyle w:val="FrameContents"/>
+                    <w:rPr/>
+                  </w:pPr>
+                  <w:r>
+                    <w:rPr/>
+                    <w:t xml:space="preserve">        </w:t>
+                  </w:r>
+                  <w:r>
+                    <w:rPr/>
+                    <w:t>"config_id": "testing",</w:t>
+                  </w:r>
+                </w:p>
+                <w:p>
+                  <w:pPr>
+                    <w:pStyle w:val="FrameContents"/>
+                    <w:rPr/>
+                  </w:pPr>
+                  <w:r>
+                    <w:rPr/>
+                    <w:t xml:space="preserve">        </w:t>
+                  </w:r>
+                  <w:r>
+                    <w:rPr/>
+                    <w:t>"database": "my-app-db-test"</w:t>
+                  </w:r>
+                </w:p>
+                <w:p>
+                  <w:pPr>
+                    <w:pStyle w:val="FrameContents"/>
+                    <w:rPr/>
+                  </w:pPr>
+                  <w:r>
+                    <w:rPr/>
+                    <w:t xml:space="preserve">    </w:t>
+                  </w:r>
+                  <w:r>
+                    <w:rPr/>
+                    <w:t>},</w:t>
+                  </w:r>
+                </w:p>
+                <w:p>
+                  <w:pPr>
+                    <w:pStyle w:val="FrameContents"/>
+                    <w:rPr/>
+                  </w:pPr>
+                  <w:r>
+                    <w:rPr/>
+                    <w:t xml:space="preserve">    </w:t>
+                  </w:r>
+                  <w:r>
+                    <w:rPr/>
+                    <w:t>"staging": {</w:t>
+                  </w:r>
+                </w:p>
+                <w:p>
+                  <w:pPr>
+                    <w:pStyle w:val="FrameContents"/>
+                    <w:rPr/>
+                  </w:pPr>
+                  <w:r>
+                    <w:rPr/>
+                    <w:t xml:space="preserve">        </w:t>
+                  </w:r>
+                  <w:r>
+                    <w:rPr/>
+                    <w:t>"config_id": "staging",</w:t>
+                  </w:r>
+                </w:p>
+                <w:p>
+                  <w:pPr>
+                    <w:pStyle w:val="FrameContents"/>
+                    <w:rPr/>
+                  </w:pPr>
+                  <w:r>
+                    <w:rPr/>
+                    <w:t xml:space="preserve">        </w:t>
+                  </w:r>
+                  <w:r>
+                    <w:rPr/>
+                    <w:t>"node_port": 8080,</w:t>
+                  </w:r>
+                </w:p>
+                <w:p>
+                  <w:pPr>
+                    <w:pStyle w:val="FrameContents"/>
+                    <w:rPr/>
+                  </w:pPr>
+                  <w:r>
+                    <w:rPr/>
+                    <w:t xml:space="preserve">        </w:t>
+                  </w:r>
+                  <w:r>
+                    <w:rPr/>
+                    <w:t>"database": "my-app-db-stag"</w:t>
+                  </w:r>
+                </w:p>
+                <w:p>
+                  <w:pPr>
+                    <w:pStyle w:val="FrameContents"/>
+                    <w:rPr/>
+                  </w:pPr>
+                  <w:r>
+                    <w:rPr/>
+                    <w:t xml:space="preserve">    </w:t>
+                  </w:r>
+                  <w:r>
+                    <w:rPr/>
+                    <w:t>},</w:t>
+                  </w:r>
+                </w:p>
+                <w:p>
+                  <w:pPr>
+                    <w:pStyle w:val="FrameContents"/>
+                    <w:rPr/>
+                  </w:pPr>
+                  <w:r>
+                    <w:rPr/>
+                    <w:t xml:space="preserve">    </w:t>
+                  </w:r>
+                  <w:r>
+                    <w:rPr/>
+                    <w:t>"production": {</w:t>
+                  </w:r>
+                </w:p>
+                <w:p>
+                  <w:pPr>
+                    <w:pStyle w:val="FrameContents"/>
+                    <w:rPr/>
+                  </w:pPr>
+                  <w:r>
+                    <w:rPr/>
+                    <w:t xml:space="preserve">        </w:t>
+                  </w:r>
+                  <w:r>
+                    <w:rPr/>
+                    <w:t>"config_id": "production",</w:t>
+                  </w:r>
+                </w:p>
+                <w:p>
+                  <w:pPr>
+                    <w:pStyle w:val="FrameContents"/>
+                    <w:rPr/>
+                  </w:pPr>
+                  <w:r>
+                    <w:rPr/>
+                    <w:t xml:space="preserve">        </w:t>
+                  </w:r>
+                  <w:r>
+                    <w:rPr/>
+                    <w:t>"node_port": 8080,</w:t>
+                  </w:r>
+                </w:p>
+                <w:p>
+                  <w:pPr>
+                    <w:pStyle w:val="FrameContents"/>
+                    <w:rPr/>
+                  </w:pPr>
+                  <w:r>
+                    <w:rPr/>
+                    <w:t xml:space="preserve">        </w:t>
+                  </w:r>
+                  <w:r>
+                    <w:rPr/>
+                    <w:t>"database": "my-app-db-prod"</w:t>
+                  </w:r>
+                </w:p>
+                <w:p>
+                  <w:pPr>
+                    <w:pStyle w:val="FrameContents"/>
+                    <w:rPr/>
+                  </w:pPr>
+                  <w:r>
+                    <w:rPr/>
+                    <w:t xml:space="preserve">    </w:t>
+                  </w:r>
                   <w:r>
                     <w:rPr/>
                     <w:t>}</w:t>
                   </w:r>
                 </w:p>
+                <w:p>
+                  <w:pPr>
+                    <w:pStyle w:val="FrameContents"/>
+                    <w:rPr/>
+                  </w:pPr>
+                  <w:r>
+                    <w:rPr/>
+                    <w:t>}</w:t>
+                  </w:r>
+                </w:p>
               </w:txbxContent>
             </v:textbox>
-            <v:wrap v:type="square"/>
-            <v:fill on="false" detectmouseclick="t"/>
-            <v:stroke color="black" joinstyle="round" endcap="flat"/>
-          </v:shape>
+          </v:rect>
         </w:pict>
       </w:r>
     </w:p>
@@ -10781,36 +11142,72 @@
           <w:b/>
           <w:bCs/>
         </w:rPr>
-      </w:r>
-    </w:p>
-    <w:p>
-      <w:pPr>
-        <w:pStyle w:val="TextBody"/>
-        <w:rPr>
+        <w:t xml:space="preserve">Q. Explain some javascript keyworlds </w:t>
+      </w:r>
+    </w:p>
+    <w:p>
+      <w:pPr>
+        <w:pStyle w:val="TextBody"/>
+        <w:rPr>
+          <w:rStyle w:val="InternetLink"/>
           <w:b/>
           <w:bCs/>
         </w:rPr>
       </w:pPr>
-      <w:r>
+      <w:hyperlink r:id="rId13">
+        <w:r>
+          <w:rPr>
+            <w:rStyle w:val="InternetLink"/>
+            <w:b/>
+            <w:bCs/>
+          </w:rPr>
+          <w:t>http://www.javascripter.net/faq/reserved.htm</w:t>
+        </w:r>
+      </w:hyperlink>
+    </w:p>
+    <w:p>
+      <w:pPr>
+        <w:pStyle w:val="TextBody"/>
         <w:rPr>
           <w:b/>
           <w:bCs/>
         </w:rPr>
-      </w:r>
-    </w:p>
-    <w:p>
-      <w:pPr>
-        <w:pStyle w:val="TextBody"/>
+      </w:pPr>
+      <w:r>
         <w:rPr>
           <w:b/>
           <w:bCs/>
         </w:rPr>
-      </w:pPr>
-      <w:r>
+      </w:r>
+    </w:p>
+    <w:p>
+      <w:pPr>
+        <w:pStyle w:val="TextBody"/>
         <w:rPr>
           <w:b/>
           <w:bCs/>
         </w:rPr>
+      </w:pPr>
+      <w:r>
+        <w:rPr>
+          <w:b/>
+          <w:bCs/>
+        </w:rPr>
+      </w:r>
+    </w:p>
+    <w:p>
+      <w:pPr>
+        <w:pStyle w:val="TextBody"/>
+        <w:rPr>
+          <w:b/>
+          <w:bCs/>
+        </w:rPr>
+      </w:pPr>
+      <w:r>
+        <w:rPr>
+          <w:b/>
+          <w:bCs/>
+        </w:rPr>
         <w:t>Q: How would you handle errors for async code in Node.js?</w:t>
         <w:tab/>
       </w:r>
@@ -10826,7 +11223,7 @@
         <w:rPr/>
         <w:t xml:space="preserve"> </w:t>
       </w:r>
-      <w:hyperlink r:id="rId10">
+      <w:hyperlink r:id="rId14">
         <w:r>
           <w:rPr>
             <w:rStyle w:val="InternetLink"/>

</xml_diff>

<commit_message>
Updating product list items by the seller
</commit_message>
<xml_diff>
--- a/backend-developer-question-answer/nodejs-part4-question-answer.docx
+++ b/backend-developer-question-answer/nodejs-part4-question-answer.docx
@@ -3595,56 +3595,16 @@
     <w:p>
       <w:pPr>
         <w:pStyle w:val="TextBody"/>
-        <w:rPr/>
-      </w:pPr>
-      <w:r>
-        <w:rPr>
-          <w:b/>
-          <w:bCs/>
-        </w:rPr>
-        <w:t>Q: What is Callback Hell?</w:t>
-      </w:r>
-      <w:r>
-        <w:rPr/>
-        <w:tab/>
-      </w:r>
-    </w:p>
-    <w:p>
-      <w:pPr>
-        <w:pStyle w:val="TextBody"/>
-        <w:rPr>
-          <w:i/>
-          <w:iCs/>
-        </w:rPr>
-      </w:pPr>
-      <w:r>
-        <w:rPr/>
-        <w:t xml:space="preserve"> </w:t>
-      </w:r>
-      <w:r>
-        <w:rPr>
-          <w:i/>
-          <w:iCs/>
-        </w:rPr>
-        <w:t>Callback Hell Node Js – JavaScript Callback. A Callback is a function “A” that is passed to another function “B” as a parameter. The function “B” executes the code “A” at some point. The invocation of “A” can be immediate, as in a synchronous callback, or, it can occur later as in an asynchronous callback.</w:t>
-      </w:r>
-    </w:p>
-    <w:p>
-      <w:pPr>
-        <w:pStyle w:val="TextBody"/>
-        <w:rPr/>
-      </w:pPr>
-      <w:r>
-        <w:rPr/>
-      </w:r>
-    </w:p>
-    <w:p>
-      <w:pPr>
-        <w:pStyle w:val="TextBody"/>
-        <w:rPr/>
-      </w:pPr>
-      <w:r>
-        <w:rPr/>
+        <w:rPr>
+          <w:b/>
+          <w:bCs/>
+        </w:rPr>
+      </w:pPr>
+      <w:r>
+        <w:rPr>
+          <w:b/>
+          <w:bCs/>
+        </w:rPr>
         <w:t>Q: If Node.js is single threaded then how it handles concurrency?</w:t>
         <w:tab/>
       </w:r>
@@ -5740,19 +5700,35 @@
     <w:p>
       <w:pPr>
         <w:pStyle w:val="TextBody"/>
-        <w:rPr>
-          <w:b/>
-          <w:bCs/>
-          <w:u w:val="double"/>
-        </w:rPr>
-      </w:pPr>
-      <w:r>
-        <w:rPr>
-          <w:b/>
-          <w:bCs/>
-          <w:u w:val="double"/>
-        </w:rPr>
-        <w:t>Q: What are Event Listeners?</w:t>
+        <w:rPr/>
+      </w:pPr>
+      <w:r>
+        <w:rPr/>
+      </w:r>
+    </w:p>
+    <w:p>
+      <w:pPr>
+        <w:pStyle w:val="TextBody"/>
+        <w:rPr/>
+      </w:pPr>
+      <w:r>
+        <w:rPr/>
+      </w:r>
+    </w:p>
+    <w:p>
+      <w:pPr>
+        <w:pStyle w:val="TextBody"/>
+        <w:rPr>
+          <w:b/>
+          <w:bCs/>
+        </w:rPr>
+      </w:pPr>
+      <w:r>
+        <w:rPr>
+          <w:b/>
+          <w:bCs/>
+        </w:rPr>
+        <w:t>Q: What is the purpose of setTimeout function?</w:t>
         <w:tab/>
       </w:r>
     </w:p>
@@ -5773,83 +5749,83 @@
           <w:i/>
           <w:iCs/>
         </w:rPr>
-        <w:t>Node.js core API is based on asynchronous event-driven architecture in which certain kind of objects called emitters periodically emit events that cause listener objects to be called. ... When the EventEmitter object emits an event, all of the functions attached to that specific event are called synchronously.Sep 20, 2017</w:t>
-      </w:r>
-    </w:p>
-    <w:p>
-      <w:pPr>
-        <w:pStyle w:val="TextBody"/>
-        <w:rPr/>
-      </w:pPr>
-      <w:r>
-        <w:rPr/>
-      </w:r>
-    </w:p>
-    <w:p>
-      <w:pPr>
-        <w:pStyle w:val="TextBody"/>
-        <w:rPr>
-          <w:b/>
-          <w:bCs/>
-        </w:rPr>
-      </w:pPr>
-      <w:r>
-        <w:rPr>
-          <w:b/>
-          <w:bCs/>
-        </w:rPr>
-        <w:t>Q: What is the purpose of setTimeout function?</w:t>
-        <w:tab/>
-      </w:r>
-    </w:p>
-    <w:p>
-      <w:pPr>
-        <w:pStyle w:val="TextBody"/>
-        <w:rPr>
-          <w:i/>
-          <w:iCs/>
-        </w:rPr>
+        <w:t>setTimeout is a native JavaScript function (although it can be used with a library such as jQuery, as we'll see later on), which calls a function or executes a code snippet after a specified delay (in milliseconds).</w:t>
+      </w:r>
+    </w:p>
+    <w:p>
+      <w:pPr>
+        <w:pStyle w:val="TextBody"/>
+        <w:rPr/>
       </w:pPr>
       <w:r>
         <w:rPr/>
         <w:t xml:space="preserve"> </w:t>
       </w:r>
       <w:r>
-        <w:rPr>
-          <w:i/>
-          <w:iCs/>
-        </w:rPr>
-        <w:t>setTimeout is a native JavaScript function (although it can be used with a library such as jQuery, as we'll see later on), which calls a function or executes a code snippet after a specified delay (in milliseconds).</w:t>
-      </w:r>
-    </w:p>
-    <w:p>
-      <w:pPr>
-        <w:pStyle w:val="TextBody"/>
-        <w:rPr/>
+        <w:rPr/>
+        <w:tab/>
+      </w:r>
+    </w:p>
+    <w:p>
+      <w:pPr>
+        <w:pStyle w:val="TextBody"/>
+        <w:rPr>
+          <w:b/>
+          <w:bCs/>
+        </w:rPr>
+      </w:pPr>
+      <w:r>
+        <w:rPr>
+          <w:b/>
+          <w:bCs/>
+        </w:rPr>
+        <w:t>Q: What is REPL in context of Node?</w:t>
+        <w:tab/>
+      </w:r>
+    </w:p>
+    <w:p>
+      <w:pPr>
+        <w:pStyle w:val="TextBody"/>
+        <w:rPr>
+          <w:i/>
+          <w:iCs/>
+        </w:rPr>
       </w:pPr>
       <w:r>
         <w:rPr/>
         <w:t xml:space="preserve"> </w:t>
       </w:r>
       <w:r>
-        <w:rPr/>
-        <w:tab/>
-      </w:r>
-    </w:p>
-    <w:p>
-      <w:pPr>
-        <w:pStyle w:val="TextBody"/>
-        <w:rPr>
-          <w:b/>
-          <w:bCs/>
-        </w:rPr>
-      </w:pPr>
-      <w:r>
-        <w:rPr>
-          <w:b/>
-          <w:bCs/>
-        </w:rPr>
-        <w:t>Q: What is REPL in context of Node?</w:t>
+        <w:rPr>
+          <w:i/>
+          <w:iCs/>
+        </w:rPr>
+        <w:t>The repl module provides a Read-Eval-Print-Loop (REPL) implementation that is available both as a standalone program or includible in other applications. It can be accessed using:</w:t>
+      </w:r>
+    </w:p>
+    <w:p>
+      <w:pPr>
+        <w:pStyle w:val="TextBody"/>
+        <w:rPr/>
+      </w:pPr>
+      <w:r>
+        <w:rPr/>
+      </w:r>
+    </w:p>
+    <w:p>
+      <w:pPr>
+        <w:pStyle w:val="TextBody"/>
+        <w:rPr>
+          <w:b/>
+          <w:bCs/>
+        </w:rPr>
+      </w:pPr>
+      <w:r>
+        <w:rPr>
+          <w:b/>
+          <w:bCs/>
+        </w:rPr>
+        <w:t>Q: How can you avoid callback hells?</w:t>
         <w:tab/>
       </w:r>
     </w:p>
@@ -5870,170 +5846,136 @@
           <w:i/>
           <w:iCs/>
         </w:rPr>
-        <w:t>The repl module provides a Read-Eval-Print-Loop (REPL) implementation that is available both as a standalone program or includible in other applications. It can be accessed using:</w:t>
-      </w:r>
-    </w:p>
-    <w:p>
-      <w:pPr>
-        <w:pStyle w:val="TextBody"/>
-        <w:rPr/>
-      </w:pPr>
-      <w:r>
-        <w:rPr/>
-      </w:r>
-    </w:p>
-    <w:p>
-      <w:pPr>
-        <w:pStyle w:val="TextBody"/>
-        <w:rPr>
-          <w:b/>
-          <w:bCs/>
-        </w:rPr>
-      </w:pPr>
-      <w:r>
-        <w:rPr>
-          <w:b/>
-          <w:bCs/>
-        </w:rPr>
-        <w:t>Q: How can you avoid callback hells?</w:t>
-        <w:tab/>
-      </w:r>
-    </w:p>
-    <w:p>
-      <w:pPr>
-        <w:pStyle w:val="TextBody"/>
-        <w:rPr>
-          <w:i/>
-          <w:iCs/>
-        </w:rPr>
+        <w:t>Don't nest functions. Give them names and place them at the top level of your program</w:t>
+      </w:r>
+    </w:p>
+    <w:p>
+      <w:pPr>
+        <w:pStyle w:val="TextBody"/>
+        <w:rPr>
+          <w:i/>
+          <w:iCs/>
+        </w:rPr>
+      </w:pPr>
+      <w:r>
+        <w:rPr>
+          <w:i/>
+          <w:iCs/>
+        </w:rPr>
+        <w:t>Use function hoisting to your advantage to move functions 'below the fold'</w:t>
+      </w:r>
+    </w:p>
+    <w:p>
+      <w:pPr>
+        <w:pStyle w:val="TextBody"/>
+        <w:rPr>
+          <w:i/>
+          <w:iCs/>
+        </w:rPr>
+      </w:pPr>
+      <w:r>
+        <w:rPr>
+          <w:i/>
+          <w:iCs/>
+        </w:rPr>
+        <w:t>Handle every single error in every one of your callbacks. Use a linter like standard to help you with this.</w:t>
+      </w:r>
+    </w:p>
+    <w:p>
+      <w:pPr>
+        <w:pStyle w:val="TextBody"/>
+        <w:rPr/>
+      </w:pPr>
+      <w:r>
+        <w:rPr>
+          <w:i/>
+          <w:iCs/>
+        </w:rPr>
+        <w:t>Create reusable functions and place them in a module to reduce the cognitive load required to understand your code. Splitting your code into small pieces like this also helps you handle errors, write tests, forces you to create a stable and documented public API for your code, and helps with refactoring.</w:t>
+      </w:r>
+      <w:r>
+        <w:rPr/>
+        <w:tab/>
+      </w:r>
+    </w:p>
+    <w:p>
+      <w:pPr>
+        <w:pStyle w:val="TextBody"/>
+        <w:rPr/>
       </w:pPr>
       <w:r>
         <w:rPr/>
         <w:t xml:space="preserve"> </w:t>
       </w:r>
       <w:r>
-        <w:rPr>
-          <w:i/>
-          <w:iCs/>
-        </w:rPr>
-        <w:t>Don't nest functions. Give them names and place them at the top level of your program</w:t>
-      </w:r>
-    </w:p>
-    <w:p>
-      <w:pPr>
-        <w:pStyle w:val="TextBody"/>
-        <w:rPr>
-          <w:i/>
-          <w:iCs/>
-        </w:rPr>
-      </w:pPr>
-      <w:r>
-        <w:rPr>
-          <w:i/>
-          <w:iCs/>
-        </w:rPr>
-        <w:t>Use function hoisting to your advantage to move functions 'below the fold'</w:t>
-      </w:r>
-    </w:p>
-    <w:p>
-      <w:pPr>
-        <w:pStyle w:val="TextBody"/>
-        <w:rPr>
-          <w:i/>
-          <w:iCs/>
-        </w:rPr>
-      </w:pPr>
-      <w:r>
-        <w:rPr>
-          <w:i/>
-          <w:iCs/>
-        </w:rPr>
-        <w:t>Handle every single error in every one of your callbacks. Use a linter like standard to help you with this.</w:t>
-      </w:r>
-    </w:p>
-    <w:p>
-      <w:pPr>
-        <w:pStyle w:val="TextBody"/>
-        <w:rPr/>
-      </w:pPr>
-      <w:r>
-        <w:rPr>
-          <w:i/>
-          <w:iCs/>
-        </w:rPr>
-        <w:t>Create reusable functions and place them in a module to reduce the cognitive load required to understand your code. Splitting your code into small pieces like this also helps you handle errors, write tests, forces you to create a stable and documented public API for your code, and helps with refactoring.</w:t>
-      </w:r>
-      <w:r>
-        <w:rPr/>
-        <w:tab/>
-      </w:r>
-    </w:p>
-    <w:p>
-      <w:pPr>
-        <w:pStyle w:val="TextBody"/>
-        <w:rPr/>
+        <w:rPr/>
+        <w:tab/>
+      </w:r>
+    </w:p>
+    <w:p>
+      <w:pPr>
+        <w:pStyle w:val="TextBody"/>
+        <w:rPr>
+          <w:b/>
+          <w:bCs/>
+        </w:rPr>
+      </w:pPr>
+      <w:r>
+        <w:rPr>
+          <w:b/>
+          <w:bCs/>
+        </w:rPr>
+        <w:t>Q: What is Callback?</w:t>
+        <w:tab/>
+      </w:r>
+    </w:p>
+    <w:p>
+      <w:pPr>
+        <w:pStyle w:val="TextBody"/>
+        <w:rPr>
+          <w:i/>
+          <w:iCs/>
+        </w:rPr>
       </w:pPr>
       <w:r>
         <w:rPr/>
         <w:t xml:space="preserve"> </w:t>
       </w:r>
       <w:r>
-        <w:rPr/>
-        <w:tab/>
-      </w:r>
-    </w:p>
-    <w:p>
-      <w:pPr>
-        <w:pStyle w:val="TextBody"/>
-        <w:rPr/>
-      </w:pPr>
-      <w:r>
-        <w:rPr/>
-        <w:t>Q: What is Callback?</w:t>
-        <w:tab/>
-      </w:r>
-    </w:p>
-    <w:p>
-      <w:pPr>
-        <w:pStyle w:val="TextBody"/>
-        <w:rPr>
-          <w:i/>
-          <w:iCs/>
-        </w:rPr>
+        <w:rPr>
+          <w:i/>
+          <w:iCs/>
+        </w:rPr>
+        <w:t>Callback is an asynchronous equivalent for a function. A callback function is called at the completion of a given task. Node makes heavy use of callbacks. All the APIs of Node are written in such a way that they support callbacks.</w:t>
+      </w:r>
+    </w:p>
+    <w:p>
+      <w:pPr>
+        <w:pStyle w:val="TextBody"/>
+        <w:rPr/>
       </w:pPr>
       <w:r>
         <w:rPr/>
         <w:t xml:space="preserve"> </w:t>
       </w:r>
       <w:r>
-        <w:rPr>
-          <w:i/>
-          <w:iCs/>
-        </w:rPr>
-        <w:t>Callback is an asynchronous equivalent for a function. A callback function is called at the completion of a given task. Node makes heavy use of callbacks. All the APIs of Node are written in such a way that they support callbacks.</w:t>
-      </w:r>
-    </w:p>
-    <w:p>
-      <w:pPr>
-        <w:pStyle w:val="TextBody"/>
-        <w:rPr/>
-      </w:pPr>
-      <w:r>
-        <w:rPr/>
-        <w:t xml:space="preserve"> </w:t>
-      </w:r>
-      <w:r>
-        <w:rPr/>
-        <w:tab/>
-      </w:r>
-    </w:p>
-    <w:p>
-      <w:pPr>
-        <w:pStyle w:val="TextBody"/>
-        <w:rPr/>
-      </w:pPr>
-      <w:r>
-        <w:rPr/>
+        <w:rPr/>
+        <w:tab/>
+      </w:r>
+    </w:p>
+    <w:p>
+      <w:pPr>
+        <w:pStyle w:val="TextBody"/>
+        <w:rPr>
+          <w:b/>
+          <w:bCs/>
+        </w:rPr>
+      </w:pPr>
+      <w:r>
+        <w:rPr>
+          <w:b/>
+          <w:bCs/>
+        </w:rPr>
         <w:t>Q: What is a blocking code?</w:t>
         <w:tab/>
       </w:r>
@@ -6446,7 +6388,7 @@
             <v:stroke joinstyle="miter"/>
             <v:path gradientshapeok="t" o:connecttype="rect"/>
           </v:shapetype>
-          <v:shape id="shape_0" stroked="f" style="position:absolute;margin-left:-27.3pt;margin-top:-27.3pt;width:546.2pt;height:269.3pt" type="shapetype_202">
+          <v:shape id="shape_0" stroked="f" style="position:absolute;margin-left:-27.25pt;margin-top:-27.25pt;width:546.15pt;height:269.25pt" type="shapetype_202">
             <v:wrap v:type="none"/>
             <v:fill on="false" detectmouseclick="t"/>
             <v:stroke color="#3465a4" joinstyle="round" endcap="flat"/>
@@ -7540,6 +7482,26 @@
         </w:rPr>
         <w:t>Q: When should I use EventEmitter?</w:t>
         <w:tab/>
+      </w:r>
+    </w:p>
+    <w:p>
+      <w:pPr>
+        <w:pStyle w:val="TextBody"/>
+        <w:rPr>
+          <w:b w:val="false"/>
+          <w:bCs w:val="false"/>
+          <w:i/>
+          <w:iCs/>
+        </w:rPr>
+      </w:pPr>
+      <w:r>
+        <w:rPr>
+          <w:b w:val="false"/>
+          <w:bCs w:val="false"/>
+          <w:i/>
+          <w:iCs/>
+        </w:rPr>
+        <w:t>All objects that emit events are instances of the EventEmitter class. These objects expose an eventEmitter.on() function that allows one or more functions to be attached to named events emitted by the object. Typically, event names are camel-cased strings but any valid JavaScript property key can be used.</w:t>
       </w:r>
     </w:p>
     <w:p>
@@ -8978,10 +8940,16 @@
     <w:p>
       <w:pPr>
         <w:pStyle w:val="TextBody"/>
-        <w:rPr/>
-      </w:pPr>
-      <w:r>
-        <w:rPr/>
+        <w:rPr>
+          <w:b/>
+          <w:bCs/>
+        </w:rPr>
+      </w:pPr>
+      <w:r>
+        <w:rPr>
+          <w:b/>
+          <w:bCs/>
+        </w:rPr>
         <w:t>Q: How does Node.js handle child threads?</w:t>
         <w:tab/>
       </w:r>

</xml_diff>